<commit_message>
Fix casos de uso
</commit_message>
<xml_diff>
--- a/documents/Casos de uso/CU12.3 - Eliminar una Actividad.docx
+++ b/documents/Casos de uso/CU12.3 - Eliminar una Actividad.docx
@@ -111,7 +111,14 @@
                 <w:b/>
                 <w:bCs/>
               </w:rPr>
-              <w:t>un Grupo</w:t>
+              <w:t>un</w:t>
+            </w:r>
+            <w:r>
+              <w:rPr>
+                <w:b/>
+                <w:bCs/>
+              </w:rPr>
+              <w:t>a Actividad</w:t>
             </w:r>
           </w:p>
         </w:tc>

</xml_diff>